<commit_message>
Ajout d'idées dans le cahier des charges
</commit_message>
<xml_diff>
--- a/Cahier_Charges.docx
+++ b/Cahier_Charges.docx
@@ -4,11 +4,32 @@
   <w:body>
     <w:p>
       <w:r>
-        <w:t>Je m’entraîne juste à faire des commit donc j’écris n’importe quoi mais faudra qu’on fasse le cahier des charges pour la semaine prochaine.</w:t>
+        <w:t>Bon, il nous faut un blog</w:t>
+      </w:r>
+    </w:p>
+    <w:p>
+      <w:r>
+        <w:t>Donc : Faut avoir des articles, avec des commentaires</w:t>
+      </w:r>
+    </w:p>
+    <w:p>
+      <w:r>
+        <w:t>Dans les articles faut pouvoir afficher des images, des liens ?</w:t>
       </w:r>
       <w:r>
         <w:br/>
-        <w:t>T’façon le sujet est incompréhensible. Je vais aussi le rajouter au dépôt git ça sera rigolo !</w:t>
+      </w:r>
+    </w:p>
+    <w:p>
+      <w:r>
+        <w:t>Faut pouvoir voir si un article est plus récent qu’un autre ou nom.</w:t>
+      </w:r>
+      <w:r>
+        <w:br/>
+      </w:r>
+      <w:r>
+        <w:br/>
+        <w:t>Pour les commentaires, des utilisateurs ?</w:t>
       </w:r>
       <w:bookmarkStart w:id="0" w:name="_GoBack"/>
       <w:bookmarkEnd w:id="0"/>

</xml_diff>